<commit_message>
Test file for manually testing scaling of large images
</commit_message>
<xml_diff>
--- a/spec/files/logo-doc.docx
+++ b/spec/files/logo-doc.docx
@@ -4,32 +4,29 @@
   <w:body>
     <w:p>
       <w:pPr>
-        <w:pStyle w:val="Body"/>
-        <w:bidi w:val="0"/>
+        <w:pStyle w:val="Body A"/>
       </w:pPr>
     </w:p>
     <w:p>
       <w:pPr>
         <w:pStyle w:val="Heading"/>
-        <w:bidi w:val="0"/>
       </w:pPr>
       <w:r>
         <w:rPr>
           <w:rtl w:val="0"/>
+          <w:lang w:val="en-US"/>
         </w:rPr>
         <w:t>Hello there</w:t>
       </w:r>
     </w:p>
     <w:p>
       <w:pPr>
-        <w:pStyle w:val="Body"/>
-        <w:bidi w:val="0"/>
+        <w:pStyle w:val="Body A"/>
       </w:pPr>
     </w:p>
     <w:p>
       <w:pPr>
-        <w:pStyle w:val="Body"/>
-        <w:bidi w:val="0"/>
+        <w:pStyle w:val="Body A"/>
       </w:pPr>
       <w:r>
         <w:rPr>
@@ -43,8 +40,8 @@
         <w:drawing xmlns:a="http://schemas.openxmlformats.org/drawingml/2006/main">
           <wp:anchor distT="152400" distB="152400" distL="152400" distR="152400" simplePos="0" relativeHeight="251659264" behindDoc="0" locked="0" layoutInCell="1" allowOverlap="1">
             <wp:simplePos x="0" y="0"/>
-            <wp:positionH relativeFrom="margin">
-              <wp:posOffset>-6349</wp:posOffset>
+            <wp:positionH relativeFrom="page">
+              <wp:posOffset>713741</wp:posOffset>
             </wp:positionH>
             <wp:positionV relativeFrom="line">
               <wp:posOffset>177948</wp:posOffset>
@@ -94,14 +91,12 @@
     </w:p>
     <w:p>
       <w:pPr>
-        <w:pStyle w:val="Body"/>
-        <w:bidi w:val="0"/>
+        <w:pStyle w:val="Body A"/>
       </w:pPr>
     </w:p>
     <w:p>
       <w:pPr>
-        <w:pStyle w:val="Body"/>
-        <w:bidi w:val="0"/>
+        <w:pStyle w:val="Body A"/>
       </w:pPr>
       <w:r>
         <w:rPr>
@@ -114,8 +109,7 @@
     </w:p>
     <w:p>
       <w:pPr>
-        <w:pStyle w:val="Body"/>
-        <w:bidi w:val="0"/>
+        <w:pStyle w:val="Body A"/>
       </w:pPr>
       <w:r>
         <w:rPr>
@@ -128,18 +122,17 @@
     </w:p>
     <w:p>
       <w:pPr>
-        <w:pStyle w:val="Body"/>
-        <w:bidi w:val="0"/>
+        <w:pStyle w:val="Body A"/>
       </w:pPr>
     </w:p>
     <w:p>
       <w:pPr>
-        <w:pStyle w:val="Caption"/>
-        <w:bidi w:val="0"/>
+        <w:pStyle w:val="Caption A"/>
       </w:pPr>
       <w:r>
         <w:rPr>
           <w:rtl w:val="0"/>
+          <w:lang w:val="en-US"/>
         </w:rPr>
         <w:t>And the footer is also merged</w:t>
       </w:r>
@@ -147,7 +140,7 @@
     <w:sectPr>
       <w:headerReference w:type="default" r:id="rId5"/>
       <w:footerReference w:type="default" r:id="rId6"/>
-      <w:pgSz w:w="11906" w:h="16838" w:orient="portrait"/>
+      <w:pgSz w:w="11900" w:h="16840" w:orient="portrait"/>
       <w:pgMar w:top="1134" w:right="1134" w:bottom="1134" w:left="1134" w:header="709" w:footer="850"/>
       <w:bidi w:val="0"/>
     </w:sectPr>
@@ -162,10 +155,9 @@
       <w:pStyle w:val="Header &amp; Footer"/>
       <w:tabs>
         <w:tab w:val="center" w:pos="4819"/>
-        <w:tab w:val="right" w:pos="9638"/>
+        <w:tab w:val="right" w:pos="9612"/>
         <w:tab w:val="clear" w:pos="9020"/>
       </w:tabs>
-      <w:jc w:val="left"/>
     </w:pPr>
     <w:r>
       <w:rPr>
@@ -188,22 +180,15 @@
       <w:pStyle w:val="Header &amp; Footer"/>
       <w:tabs>
         <w:tab w:val="center" w:pos="4819"/>
-        <w:tab w:val="right" w:pos="9638"/>
+        <w:tab w:val="right" w:pos="9612"/>
         <w:tab w:val="clear" w:pos="9020"/>
       </w:tabs>
-      <w:bidi w:val="0"/>
-      <w:ind w:left="0" w:right="0" w:firstLine="0"/>
-      <w:jc w:val="left"/>
-      <w:rPr>
-        <w:rtl w:val="0"/>
-      </w:rPr>
     </w:pPr>
     <w:r>
       <w:rPr>
         <w:rFonts w:ascii="Times New Roman" w:hAnsi="Times New Roman"/>
         <w:kern w:val="2"/>
         <w:u w:color="000000"/>
-        <w:rtl w:val="0"/>
       </w:rPr>
       <w:tab/>
     </w:r>
@@ -222,165 +207,8 @@
         <w:rFonts w:ascii="Times New Roman" w:cs="Times New Roman" w:hAnsi="Times New Roman" w:eastAsia="Times New Roman"/>
         <w:kern w:val="2"/>
         <w:u w:color="000000"/>
-        <w:rtl w:val="0"/>
       </w:rPr>
       <w:tab/>
-    </w:r>
-    <w:r>
-      <w:rPr>
-        <w:rFonts w:ascii="Helvetica Neue" w:cs="Arial Unicode MS" w:hAnsi="Helvetica Neue" w:eastAsia="Arial Unicode MS"/>
-        <w:b w:val="0"/>
-        <w:bCs w:val="0"/>
-        <w:i w:val="0"/>
-        <w:iCs w:val="0"/>
-        <w:kern w:val="0"/>
-        <w:u w:color="000000"/>
-        <w:rtl w:val="0"/>
-        <w:lang w:val="en-US"/>
-      </w:rPr>
-      <w:t xml:space="preserve">Page </w:t>
-    </w:r>
-    <w:r>
-      <w:rPr>
-        <w:rFonts w:ascii="Helvetica Neue" w:cs="Helvetica Neue" w:hAnsi="Helvetica Neue" w:eastAsia="Helvetica Neue"/>
-        <w:b w:val="0"/>
-        <w:bCs w:val="0"/>
-        <w:i w:val="0"/>
-        <w:iCs w:val="0"/>
-        <w:kern w:val="0"/>
-        <w:u w:color="000000"/>
-        <w:rtl w:val="0"/>
-      </w:rPr>
-      <w:fldChar w:fldCharType="begin" w:fldLock="0"/>
-    </w:r>
-    <w:r>
-      <w:rPr>
-        <w:rFonts w:ascii="Helvetica Neue" w:cs="Helvetica Neue" w:hAnsi="Helvetica Neue" w:eastAsia="Helvetica Neue"/>
-        <w:b w:val="0"/>
-        <w:bCs w:val="0"/>
-        <w:i w:val="0"/>
-        <w:iCs w:val="0"/>
-        <w:kern w:val="0"/>
-        <w:u w:color="000000"/>
-        <w:rtl w:val="0"/>
-      </w:rPr>
-      <w:instrText xml:space="preserve"> PAGE </w:instrText>
-    </w:r>
-    <w:r>
-      <w:rPr>
-        <w:rFonts w:ascii="Helvetica Neue" w:cs="Helvetica Neue" w:hAnsi="Helvetica Neue" w:eastAsia="Helvetica Neue"/>
-        <w:b w:val="0"/>
-        <w:bCs w:val="0"/>
-        <w:i w:val="0"/>
-        <w:iCs w:val="0"/>
-        <w:kern w:val="0"/>
-        <w:u w:color="000000"/>
-        <w:rtl w:val="0"/>
-      </w:rPr>
-      <w:fldChar w:fldCharType="separate" w:fldLock="0"/>
-    </w:r>
-    <w:r>
-      <w:rPr>
-        <w:rFonts w:ascii="Helvetica Neue" w:cs="Helvetica Neue" w:hAnsi="Helvetica Neue" w:eastAsia="Helvetica Neue"/>
-        <w:b w:val="0"/>
-        <w:bCs w:val="0"/>
-        <w:i w:val="0"/>
-        <w:iCs w:val="0"/>
-        <w:kern w:val="0"/>
-        <w:u w:color="000000"/>
-        <w:rtl w:val="0"/>
-      </w:rPr>
-    </w:r>
-    <w:r>
-      <w:rPr>
-        <w:rFonts w:ascii="Helvetica Neue" w:cs="Helvetica Neue" w:hAnsi="Helvetica Neue" w:eastAsia="Helvetica Neue"/>
-        <w:b w:val="0"/>
-        <w:bCs w:val="0"/>
-        <w:i w:val="0"/>
-        <w:iCs w:val="0"/>
-        <w:kern w:val="0"/>
-        <w:u w:color="000000"/>
-        <w:rtl w:val="0"/>
-      </w:rPr>
-      <w:fldChar w:fldCharType="end" w:fldLock="0"/>
-    </w:r>
-    <w:r>
-      <w:rPr>
-        <w:rFonts w:ascii="Helvetica Neue" w:cs="Arial Unicode MS" w:hAnsi="Helvetica Neue" w:eastAsia="Arial Unicode MS"/>
-        <w:b w:val="0"/>
-        <w:bCs w:val="0"/>
-        <w:i w:val="0"/>
-        <w:iCs w:val="0"/>
-        <w:kern w:val="0"/>
-        <w:u w:color="000000"/>
-        <w:rtl w:val="0"/>
-        <w:lang w:val="en-US"/>
-      </w:rPr>
-      <w:t xml:space="preserve"> of </w:t>
-    </w:r>
-    <w:r>
-      <w:rPr>
-        <w:rFonts w:ascii="Helvetica Neue" w:cs="Helvetica Neue" w:hAnsi="Helvetica Neue" w:eastAsia="Helvetica Neue"/>
-        <w:b w:val="0"/>
-        <w:bCs w:val="0"/>
-        <w:i w:val="0"/>
-        <w:iCs w:val="0"/>
-        <w:kern w:val="0"/>
-        <w:u w:color="000000"/>
-        <w:rtl w:val="0"/>
-      </w:rPr>
-      <w:fldChar w:fldCharType="begin" w:fldLock="0"/>
-    </w:r>
-    <w:r>
-      <w:rPr>
-        <w:rFonts w:ascii="Helvetica Neue" w:cs="Helvetica Neue" w:hAnsi="Helvetica Neue" w:eastAsia="Helvetica Neue"/>
-        <w:b w:val="0"/>
-        <w:bCs w:val="0"/>
-        <w:i w:val="0"/>
-        <w:iCs w:val="0"/>
-        <w:kern w:val="0"/>
-        <w:u w:color="000000"/>
-        <w:rtl w:val="0"/>
-      </w:rPr>
-      <w:instrText xml:space="preserve"> NUMPAGES </w:instrText>
-    </w:r>
-    <w:r>
-      <w:rPr>
-        <w:rFonts w:ascii="Helvetica Neue" w:cs="Helvetica Neue" w:hAnsi="Helvetica Neue" w:eastAsia="Helvetica Neue"/>
-        <w:b w:val="0"/>
-        <w:bCs w:val="0"/>
-        <w:i w:val="0"/>
-        <w:iCs w:val="0"/>
-        <w:kern w:val="0"/>
-        <w:u w:color="000000"/>
-        <w:rtl w:val="0"/>
-      </w:rPr>
-      <w:fldChar w:fldCharType="separate" w:fldLock="0"/>
-    </w:r>
-    <w:r>
-      <w:rPr>
-        <w:rFonts w:ascii="Helvetica Neue" w:cs="Helvetica Neue" w:hAnsi="Helvetica Neue" w:eastAsia="Helvetica Neue"/>
-        <w:b w:val="0"/>
-        <w:bCs w:val="0"/>
-        <w:i w:val="0"/>
-        <w:iCs w:val="0"/>
-        <w:kern w:val="0"/>
-        <w:u w:color="000000"/>
-        <w:rtl w:val="0"/>
-      </w:rPr>
-    </w:r>
-    <w:r>
-      <w:rPr>
-        <w:rFonts w:ascii="Helvetica Neue" w:cs="Helvetica Neue" w:hAnsi="Helvetica Neue" w:eastAsia="Helvetica Neue"/>
-        <w:b w:val="0"/>
-        <w:bCs w:val="0"/>
-        <w:i w:val="0"/>
-        <w:iCs w:val="0"/>
-        <w:kern w:val="0"/>
-        <w:u w:color="000000"/>
-        <w:rtl w:val="0"/>
-      </w:rPr>
-      <w:fldChar w:fldCharType="end" w:fldLock="0"/>
     </w:r>
   </w:p>
 </w:hdr>
@@ -529,11 +357,12 @@
       <w:position w:val="0"/>
       <w:sz w:val="24"/>
       <w:szCs w:val="24"/>
-      <w:u w:val="none"/>
+      <w:u w:val="none" w:color="000000"/>
       <w:shd w:val="nil" w:color="auto" w:fill="auto"/>
       <w:vertAlign w:val="baseline"/>
-      <w14:textOutline>
+      <w14:textOutline w14:w="12700" w14:cap="flat">
         <w14:noFill/>
+        <w14:miter w14:lim="400000"/>
       </w14:textOutline>
       <w14:textFill>
         <w14:solidFill>
@@ -542,9 +371,9 @@
       </w14:textFill>
     </w:rPr>
   </w:style>
-  <w:style w:type="paragraph" w:styleId="Body">
-    <w:name w:val="Body"/>
-    <w:next w:val="Body"/>
+  <w:style w:type="paragraph" w:styleId="Body A">
+    <w:name w:val="Body A"/>
+    <w:next w:val="Body A"/>
     <w:pPr>
       <w:keepNext w:val="0"/>
       <w:keepLines w:val="0"/>
@@ -575,11 +404,12 @@
       <w:position w:val="0"/>
       <w:sz w:val="22"/>
       <w:szCs w:val="22"/>
-      <w:u w:val="none"/>
+      <w:u w:val="none" w:color="000000"/>
       <w:shd w:val="nil" w:color="auto" w:fill="auto"/>
       <w:vertAlign w:val="baseline"/>
-      <w14:textOutline>
+      <w14:textOutline w14:w="12700" w14:cap="flat">
         <w14:noFill/>
+        <w14:miter w14:lim="400000"/>
       </w14:textOutline>
       <w14:textFill>
         <w14:solidFill>
@@ -590,7 +420,7 @@
   </w:style>
   <w:style w:type="paragraph" w:styleId="Heading">
     <w:name w:val="Heading"/>
-    <w:next w:val="Body"/>
+    <w:next w:val="Body A"/>
     <w:pPr>
       <w:keepNext w:val="1"/>
       <w:keepLines w:val="0"/>
@@ -621,12 +451,13 @@
       <w:position w:val="0"/>
       <w:sz w:val="36"/>
       <w:szCs w:val="36"/>
-      <w:u w:val="none"/>
+      <w:u w:val="none" w:color="000000"/>
       <w:shd w:val="nil" w:color="auto" w:fill="auto"/>
       <w:vertAlign w:val="baseline"/>
       <w:lang w:val="en-US"/>
-      <w14:textOutline>
+      <w14:textOutline w14:w="12700" w14:cap="flat">
         <w14:noFill/>
+        <w14:miter w14:lim="400000"/>
       </w14:textOutline>
       <w14:textFill>
         <w14:solidFill>
@@ -635,9 +466,9 @@
       </w14:textFill>
     </w:rPr>
   </w:style>
-  <w:style w:type="paragraph" w:styleId="Caption">
-    <w:name w:val="Caption"/>
-    <w:next w:val="Caption"/>
+  <w:style w:type="paragraph" w:styleId="Caption A">
+    <w:name w:val="Caption A"/>
+    <w:next w:val="Caption A"/>
     <w:pPr>
       <w:keepNext w:val="0"/>
       <w:keepLines w:val="0"/>
@@ -670,12 +501,13 @@
       <w:position w:val="0"/>
       <w:sz w:val="20"/>
       <w:szCs w:val="20"/>
-      <w:u w:val="none"/>
+      <w:u w:val="none" w:color="000000"/>
       <w:shd w:val="nil" w:color="auto" w:fill="auto"/>
       <w:vertAlign w:val="baseline"/>
       <w:lang w:val="en-US"/>
-      <w14:textOutline>
+      <w14:textOutline w14:w="12700" w14:cap="flat">
         <w14:noFill/>
+        <w14:miter w14:lim="400000"/>
       </w14:textOutline>
       <w14:textFill>
         <w14:solidFill>
@@ -698,10 +530,10 @@
         <a:srgbClr val="FFFFFF"/>
       </a:lt1>
       <a:dk2>
-        <a:srgbClr val="5E5E5E"/>
+        <a:srgbClr val="A7A7A7"/>
       </a:dk2>
       <a:lt2>
-        <a:srgbClr val="D5D5D5"/>
+        <a:srgbClr val="535353"/>
       </a:lt2>
       <a:accent1>
         <a:srgbClr val="00A2FF"/>
@@ -878,11 +710,14 @@
     <a:spDef>
       <a:spPr>
         <a:solidFill>
-          <a:srgbClr val="000000"/>
+          <a:srgbClr val="FFFFFF"/>
         </a:solidFill>
-        <a:ln w="12700" cap="flat">
-          <a:noFill/>
-          <a:miter lim="400000"/>
+        <a:ln w="25400" cap="flat">
+          <a:solidFill>
+            <a:schemeClr val="accent1"/>
+          </a:solidFill>
+          <a:prstDash val="solid"/>
+          <a:round/>
         </a:ln>
         <a:effectLst/>
         <a:sp3d/>
@@ -891,34 +726,34 @@
         <a:spAutoFit/>
       </a:bodyPr>
       <a:lstStyle>
-        <a:defPPr marL="0" marR="0" indent="0" algn="ctr" defTabSz="584200" rtl="0" fontAlgn="auto" latinLnBrk="0" hangingPunct="0">
-          <a:lnSpc>
-            <a:spcPct val="100000"/>
-          </a:lnSpc>
-          <a:spcBef>
-            <a:spcPts val="0"/>
-          </a:spcBef>
-          <a:spcAft>
-            <a:spcPts val="0"/>
-          </a:spcAft>
-          <a:buClrTx/>
-          <a:buSzTx/>
-          <a:buFontTx/>
-          <a:buNone/>
-          <a:tabLst/>
-          <a:defRPr b="0" baseline="0" cap="none" i="0" spc="0" strike="noStrike" sz="1200" u="none" kumimoji="0" normalizeH="0">
-            <a:ln>
-              <a:noFill/>
-            </a:ln>
-            <a:solidFill>
-              <a:srgbClr val="FFFFFF"/>
-            </a:solidFill>
-            <a:effectLst/>
-            <a:uFillTx/>
-            <a:latin typeface="Helvetica Neue Medium"/>
-            <a:ea typeface="Helvetica Neue Medium"/>
-            <a:cs typeface="Helvetica Neue Medium"/>
-            <a:sym typeface="Helvetica Neue Medium"/>
+        <a:defPPr marL="0" marR="0" indent="0" algn="l" defTabSz="914400" rtl="0" fontAlgn="auto" latinLnBrk="0" hangingPunct="0">
+          <a:lnSpc>
+            <a:spcPct val="100000"/>
+          </a:lnSpc>
+          <a:spcBef>
+            <a:spcPts val="0"/>
+          </a:spcBef>
+          <a:spcAft>
+            <a:spcPts val="0"/>
+          </a:spcAft>
+          <a:buClrTx/>
+          <a:buSzTx/>
+          <a:buFontTx/>
+          <a:buNone/>
+          <a:tabLst/>
+          <a:defRPr b="0" baseline="0" cap="none" i="0" spc="0" strike="noStrike" sz="1800" u="none" kumimoji="0" normalizeH="0">
+            <a:ln>
+              <a:noFill/>
+            </a:ln>
+            <a:solidFill>
+              <a:srgbClr val="000000"/>
+            </a:solidFill>
+            <a:effectLst/>
+            <a:uFillTx/>
+            <a:latin typeface="+mn-lt"/>
+            <a:ea typeface="+mn-ea"/>
+            <a:cs typeface="+mn-cs"/>
+            <a:sym typeface="Helvetica Neue"/>
           </a:defRPr>
         </a:defPPr>
         <a:lvl1pPr marL="0" marR="0" indent="0" algn="l" defTabSz="914400" rtl="0" fontAlgn="auto" latinLnBrk="1" hangingPunct="0">
@@ -1168,10 +1003,10 @@
         <a:noFill/>
         <a:ln w="25400" cap="flat">
           <a:solidFill>
-            <a:srgbClr val="000000"/>
+            <a:schemeClr val="accent1"/>
           </a:solidFill>
           <a:prstDash val="solid"/>
-          <a:miter lim="400000"/>
+          <a:round/>
         </a:ln>
         <a:effectLst/>
         <a:sp3d/>
@@ -1476,16 +1311,22 @@
           <a:buSzTx/>
           <a:buFontTx/>
           <a:buNone/>
-          <a:tabLst/>
-          <a:defRPr b="0" baseline="0" cap="none" i="0" spc="0" strike="noStrike" sz="1100" u="none" kumimoji="0" normalizeH="0">
-            <a:ln>
-              <a:noFill/>
-            </a:ln>
-            <a:solidFill>
-              <a:srgbClr val="000000"/>
-            </a:solidFill>
-            <a:effectLst/>
-            <a:uFillTx/>
+          <a:tabLst>
+            <a:tab pos="723900" algn="l"/>
+          </a:tabLst>
+          <a:defRPr b="1" baseline="0" cap="all" i="0" spc="0" strike="noStrike" sz="1000" u="none" kumimoji="0" normalizeH="0">
+            <a:ln>
+              <a:noFill/>
+            </a:ln>
+            <a:solidFill>
+              <a:srgbClr val="000000"/>
+            </a:solidFill>
+            <a:effectLst/>
+            <a:uFill>
+              <a:solidFill>
+                <a:srgbClr val="000000"/>
+              </a:solidFill>
+            </a:uFill>
             <a:latin typeface="+mn-lt"/>
             <a:ea typeface="+mn-ea"/>
             <a:cs typeface="+mn-cs"/>

</xml_diff>